<commit_message>
modification du fichier cahier de charges
</commit_message>
<xml_diff>
--- a/projet_cahier_charges.docx
+++ b/projet_cahier_charges.docx
@@ -595,6 +595,48 @@
           <w:szCs w:val="24"/>
           <w:shd w:val="clear" w:color="auto" w:fill="FFFFFF"/>
         </w:rPr>
+        <w:t xml:space="preserve">Les agriculteurs peuvent acheter des produits chimiques, des plantes, des semences, et également </w:t>
+      </w:r>
+      <w:r>
+        <w:rPr>
+          <w:rFonts w:ascii="Arial" w:hAnsi="Arial" w:cs="Arial"/>
+          <w:color w:val="000000"/>
+          <w:sz w:val="24"/>
+          <w:szCs w:val="24"/>
+          <w:shd w:val="clear" w:color="auto" w:fill="FFFFFF"/>
+        </w:rPr>
+        <w:t>leur outil</w:t>
+      </w:r>
+      <w:r>
+        <w:rPr>
+          <w:rFonts w:ascii="Arial" w:hAnsi="Arial" w:cs="Arial"/>
+          <w:color w:val="000000"/>
+          <w:sz w:val="24"/>
+          <w:szCs w:val="24"/>
+          <w:shd w:val="clear" w:color="auto" w:fill="FFFFFF"/>
+        </w:rPr>
+        <w:t xml:space="preserve"> de travail, leur achat se fera soit par orange money ou par banque</w:t>
+      </w:r>
+    </w:p>
+    <w:p>
+      <w:pPr>
+        <w:spacing w:line="240" w:lineRule="auto"/>
+        <w:rPr>
+          <w:rFonts w:ascii="Arial" w:hAnsi="Arial" w:cs="Arial"/>
+          <w:color w:val="000000"/>
+          <w:sz w:val="24"/>
+          <w:szCs w:val="24"/>
+          <w:shd w:val="clear" w:color="auto" w:fill="FFFFFF"/>
+        </w:rPr>
+      </w:pPr>
+      <w:r>
+        <w:rPr>
+          <w:rFonts w:ascii="Arial" w:hAnsi="Arial" w:cs="Arial"/>
+          <w:color w:val="000000"/>
+          <w:sz w:val="24"/>
+          <w:szCs w:val="24"/>
+          <w:shd w:val="clear" w:color="auto" w:fill="FFFFFF"/>
+        </w:rPr>
         <w:t xml:space="preserve">Un champ est caractérisé par une longueur, une largeur, </w:t>
       </w:r>
       <w:r>
@@ -709,7 +751,39 @@
           <w:szCs w:val="24"/>
           <w:shd w:val="clear" w:color="auto" w:fill="FFFFFF"/>
         </w:rPr>
-        <w:t>prénom un</w:t>
+        <w:t>prénom.</w:t>
+      </w:r>
+    </w:p>
+    <w:p>
+      <w:pPr>
+        <w:spacing w:line="240" w:lineRule="auto"/>
+        <w:rPr>
+          <w:rFonts w:ascii="Arial" w:hAnsi="Arial" w:cs="Arial"/>
+          <w:color w:val="000000"/>
+          <w:sz w:val="24"/>
+          <w:szCs w:val="24"/>
+          <w:shd w:val="clear" w:color="auto" w:fill="FFFFFF"/>
+        </w:rPr>
+      </w:pPr>
+      <w:r>
+        <w:rPr>
+          <w:rFonts w:ascii="Arial" w:hAnsi="Arial" w:cs="Arial"/>
+          <w:color w:val="000000"/>
+          <w:sz w:val="24"/>
+          <w:szCs w:val="24"/>
+          <w:shd w:val="clear" w:color="auto" w:fill="FFFFFF"/>
+        </w:rPr>
+        <w:t>U</w:t>
+      </w:r>
+      <w:r>
+        <w:rPr>
+          <w:rFonts w:ascii="Arial" w:hAnsi="Arial" w:cs="Arial"/>
+          <w:color w:val="000000"/>
+          <w:sz w:val="24"/>
+          <w:szCs w:val="24"/>
+          <w:shd w:val="clear" w:color="auto" w:fill="FFFFFF"/>
+        </w:rPr>
+        <w:t>n</w:t>
       </w:r>
       <w:r>
         <w:rPr>
@@ -970,7 +1044,81 @@
           <w:sz w:val="24"/>
           <w:szCs w:val="24"/>
         </w:rPr>
-        <w:t>Mettre en relation les cultivateurs, les professionnels de l’agriculteur</w:t>
+        <w:lastRenderedPageBreak/>
+        <w:t>Vendre des outils de travail, de semences, des produits chimiques (engrains, insecticide)</w:t>
+      </w:r>
+    </w:p>
+    <w:p>
+      <w:pPr>
+        <w:shd w:val="clear" w:color="auto" w:fill="FFFFFF"/>
+        <w:spacing w:before="100" w:beforeAutospacing="1" w:after="100" w:afterAutospacing="1" w:line="240" w:lineRule="auto"/>
+        <w:rPr>
+          <w:rFonts w:ascii="Arial" w:hAnsi="Arial" w:cs="Arial"/>
+          <w:sz w:val="24"/>
+          <w:szCs w:val="24"/>
+        </w:rPr>
+      </w:pPr>
+      <w:r>
+        <w:rPr>
+          <w:rFonts w:ascii="Arial" w:hAnsi="Arial" w:cs="Arial"/>
+          <w:sz w:val="24"/>
+          <w:szCs w:val="24"/>
+        </w:rPr>
+        <w:t>Paiement des achats effectués par banque ou par orange money</w:t>
+      </w:r>
+    </w:p>
+    <w:p>
+      <w:pPr>
+        <w:shd w:val="clear" w:color="auto" w:fill="FFFFFF"/>
+        <w:spacing w:before="100" w:beforeAutospacing="1" w:after="100" w:afterAutospacing="1" w:line="240" w:lineRule="auto"/>
+        <w:rPr>
+          <w:rFonts w:ascii="Arial" w:hAnsi="Arial" w:cs="Arial"/>
+          <w:sz w:val="24"/>
+          <w:szCs w:val="24"/>
+        </w:rPr>
+      </w:pPr>
+      <w:r>
+        <w:rPr>
+          <w:rFonts w:ascii="Arial" w:hAnsi="Arial" w:cs="Arial"/>
+          <w:sz w:val="24"/>
+          <w:szCs w:val="24"/>
+        </w:rPr>
+        <w:t>Mettr</w:t>
+      </w:r>
+      <w:r>
+        <w:rPr>
+          <w:rFonts w:ascii="Arial" w:hAnsi="Arial" w:cs="Arial"/>
+          <w:sz w:val="24"/>
+          <w:szCs w:val="24"/>
+        </w:rPr>
+        <w:t xml:space="preserve">e en relation les cultivateurs et </w:t>
+      </w:r>
+      <w:r>
+        <w:rPr>
+          <w:rFonts w:ascii="Arial" w:hAnsi="Arial" w:cs="Arial"/>
+          <w:sz w:val="24"/>
+          <w:szCs w:val="24"/>
+        </w:rPr>
+        <w:t>les professionnels de l’agriculteur</w:t>
+      </w:r>
+    </w:p>
+    <w:p>
+      <w:pPr>
+        <w:shd w:val="clear" w:color="auto" w:fill="FFFFFF"/>
+        <w:spacing w:before="100" w:beforeAutospacing="1" w:after="100" w:afterAutospacing="1" w:line="240" w:lineRule="auto"/>
+        <w:rPr>
+          <w:rFonts w:ascii="Arial" w:hAnsi="Arial" w:cs="Arial"/>
+          <w:sz w:val="24"/>
+          <w:szCs w:val="24"/>
+        </w:rPr>
+      </w:pPr>
+      <w:r>
+        <w:rPr>
+          <w:rFonts w:ascii="Arial" w:hAnsi="Arial" w:cs="Arial"/>
+          <w:sz w:val="24"/>
+          <w:szCs w:val="24"/>
+        </w:rPr>
+        <w:t>Les utilisateurs peuvent s’envoyer des demandes d’amitié</w:t>
       </w:r>
     </w:p>
     <w:p>
@@ -1022,7 +1170,6 @@
           <w:sz w:val="24"/>
           <w:szCs w:val="24"/>
         </w:rPr>
-        <w:lastRenderedPageBreak/>
         <w:t>Les cultivateurs, les administrateurs, les professionnels de l’agriculture</w:t>
       </w:r>
     </w:p>
@@ -1119,6 +1266,278 @@
           <w:szCs w:val="24"/>
         </w:rPr>
         <w:t>à un et un seul utilisateur ;</w:t>
+      </w:r>
+    </w:p>
+    <w:p>
+      <w:pPr>
+        <w:shd w:val="clear" w:color="auto" w:fill="FFFFFF"/>
+        <w:spacing w:before="100" w:beforeAutospacing="1" w:after="100" w:afterAutospacing="1" w:line="240" w:lineRule="auto"/>
+        <w:ind w:left="705"/>
+        <w:rPr>
+          <w:rFonts w:ascii="Arial" w:hAnsi="Arial" w:cs="Arial"/>
+          <w:sz w:val="24"/>
+          <w:szCs w:val="24"/>
+        </w:rPr>
+      </w:pPr>
+      <w:r>
+        <w:rPr>
+          <w:rFonts w:ascii="Arial" w:hAnsi="Arial" w:cs="Arial"/>
+          <w:sz w:val="24"/>
+          <w:szCs w:val="24"/>
+        </w:rPr>
+        <w:t xml:space="preserve">Tout utilisateur a un profil qui contient sa description, ses </w:t>
+      </w:r>
+      <w:r>
+        <w:rPr>
+          <w:rFonts w:ascii="Arial" w:hAnsi="Arial" w:cs="Arial"/>
+          <w:sz w:val="24"/>
+          <w:szCs w:val="24"/>
+        </w:rPr>
+        <w:t>médias (</w:t>
+      </w:r>
+      <w:r>
+        <w:rPr>
+          <w:rFonts w:ascii="Arial" w:hAnsi="Arial" w:cs="Arial"/>
+          <w:sz w:val="24"/>
+          <w:szCs w:val="24"/>
+        </w:rPr>
+        <w:t xml:space="preserve">photos, vidéo) postées </w:t>
+      </w:r>
+    </w:p>
+    <w:p>
+      <w:pPr>
+        <w:shd w:val="clear" w:color="auto" w:fill="FFFFFF"/>
+        <w:spacing w:before="100" w:beforeAutospacing="1" w:after="100" w:afterAutospacing="1" w:line="240" w:lineRule="auto"/>
+        <w:rPr>
+          <w:rFonts w:ascii="Arial" w:hAnsi="Arial" w:cs="Arial"/>
+          <w:sz w:val="24"/>
+          <w:szCs w:val="24"/>
+        </w:rPr>
+      </w:pPr>
+      <w:r>
+        <w:rPr>
+          <w:rFonts w:ascii="Arial" w:hAnsi="Arial" w:cs="Arial"/>
+          <w:sz w:val="24"/>
+          <w:szCs w:val="24"/>
+        </w:rPr>
+        <w:tab/>
+        <w:t>Une demande d’amitié n’est envoyée qu’à un seul utilisateur</w:t>
+      </w:r>
+    </w:p>
+    <w:p>
+      <w:pPr>
+        <w:shd w:val="clear" w:color="auto" w:fill="FFFFFF"/>
+        <w:spacing w:before="100" w:beforeAutospacing="1" w:after="100" w:afterAutospacing="1" w:line="240" w:lineRule="auto"/>
+        <w:rPr>
+          <w:rFonts w:ascii="Arial" w:hAnsi="Arial" w:cs="Arial"/>
+          <w:sz w:val="24"/>
+          <w:szCs w:val="24"/>
+        </w:rPr>
+      </w:pPr>
+      <w:r>
+        <w:rPr>
+          <w:rFonts w:ascii="Arial" w:hAnsi="Arial" w:cs="Arial"/>
+          <w:sz w:val="24"/>
+          <w:szCs w:val="24"/>
+        </w:rPr>
+        <w:tab/>
+        <w:t>Un utilisateur peut recevoir une ou plusieurs demandes d’amitiés</w:t>
+      </w:r>
+    </w:p>
+    <w:p>
+      <w:pPr>
+        <w:shd w:val="clear" w:color="auto" w:fill="FFFFFF"/>
+        <w:spacing w:before="100" w:beforeAutospacing="1" w:after="100" w:afterAutospacing="1" w:line="240" w:lineRule="auto"/>
+        <w:rPr>
+          <w:rFonts w:ascii="Arial" w:hAnsi="Arial" w:cs="Arial"/>
+          <w:sz w:val="24"/>
+          <w:szCs w:val="24"/>
+        </w:rPr>
+      </w:pPr>
+      <w:r>
+        <w:rPr>
+          <w:rFonts w:ascii="Arial" w:hAnsi="Arial" w:cs="Arial"/>
+          <w:sz w:val="24"/>
+          <w:szCs w:val="24"/>
+        </w:rPr>
+        <w:tab/>
+        <w:t>Un utilisateur peut avoir un ou plusieurs amis</w:t>
+      </w:r>
+    </w:p>
+    <w:p>
+      <w:pPr>
+        <w:shd w:val="clear" w:color="auto" w:fill="FFFFFF"/>
+        <w:spacing w:before="100" w:beforeAutospacing="1" w:after="100" w:afterAutospacing="1" w:line="240" w:lineRule="auto"/>
+        <w:ind w:left="708"/>
+        <w:rPr>
+          <w:rFonts w:ascii="Arial" w:hAnsi="Arial" w:cs="Arial"/>
+          <w:sz w:val="24"/>
+          <w:szCs w:val="24"/>
+        </w:rPr>
+      </w:pPr>
+      <w:r>
+        <w:rPr>
+          <w:rFonts w:ascii="Arial" w:hAnsi="Arial" w:cs="Arial"/>
+          <w:sz w:val="24"/>
+          <w:szCs w:val="24"/>
+        </w:rPr>
+        <w:t xml:space="preserve">Un utilisateur peut créer un ou </w:t>
+      </w:r>
+      <w:r>
+        <w:rPr>
+          <w:rFonts w:ascii="Arial" w:hAnsi="Arial" w:cs="Arial"/>
+          <w:sz w:val="24"/>
+          <w:szCs w:val="24"/>
+        </w:rPr>
+        <w:t>plusieurs groupes</w:t>
+      </w:r>
+      <w:r>
+        <w:rPr>
+          <w:rFonts w:ascii="Arial" w:hAnsi="Arial" w:cs="Arial"/>
+          <w:sz w:val="24"/>
+          <w:szCs w:val="24"/>
+        </w:rPr>
+        <w:t>, ajouter des membres</w:t>
+      </w:r>
+      <w:r>
+        <w:rPr>
+          <w:rFonts w:ascii="Arial" w:hAnsi="Arial" w:cs="Arial"/>
+          <w:sz w:val="24"/>
+          <w:szCs w:val="24"/>
+        </w:rPr>
+        <w:t xml:space="preserve"> et en être </w:t>
+      </w:r>
+      <w:r>
+        <w:rPr>
+          <w:rFonts w:ascii="Arial" w:hAnsi="Arial" w:cs="Arial"/>
+          <w:sz w:val="24"/>
+          <w:szCs w:val="24"/>
+        </w:rPr>
+        <w:t>administrateur et donner le droit d’administrateur plusieurs membres</w:t>
+      </w:r>
+    </w:p>
+    <w:p>
+      <w:pPr>
+        <w:shd w:val="clear" w:color="auto" w:fill="FFFFFF"/>
+        <w:spacing w:before="100" w:beforeAutospacing="1" w:after="100" w:afterAutospacing="1" w:line="240" w:lineRule="auto"/>
+        <w:ind w:left="708"/>
+        <w:rPr>
+          <w:rFonts w:ascii="Arial" w:hAnsi="Arial" w:cs="Arial"/>
+          <w:sz w:val="24"/>
+          <w:szCs w:val="24"/>
+        </w:rPr>
+      </w:pPr>
+      <w:r>
+        <w:rPr>
+          <w:rFonts w:ascii="Arial" w:hAnsi="Arial" w:cs="Arial"/>
+          <w:sz w:val="24"/>
+          <w:szCs w:val="24"/>
+        </w:rPr>
+        <w:t>L</w:t>
+      </w:r>
+      <w:r>
+        <w:rPr>
+          <w:rFonts w:ascii="Arial" w:hAnsi="Arial" w:cs="Arial"/>
+          <w:sz w:val="24"/>
+          <w:szCs w:val="24"/>
+        </w:rPr>
+        <w:t xml:space="preserve">es </w:t>
+      </w:r>
+      <w:r>
+        <w:rPr>
+          <w:rFonts w:ascii="Arial" w:hAnsi="Arial" w:cs="Arial"/>
+          <w:sz w:val="24"/>
+          <w:szCs w:val="24"/>
+        </w:rPr>
+        <w:t>administrateur</w:t>
+      </w:r>
+      <w:r>
+        <w:rPr>
+          <w:rFonts w:ascii="Arial" w:hAnsi="Arial" w:cs="Arial"/>
+          <w:sz w:val="24"/>
+          <w:szCs w:val="24"/>
+        </w:rPr>
+        <w:t>s</w:t>
+      </w:r>
+      <w:r>
+        <w:rPr>
+          <w:rFonts w:ascii="Arial" w:hAnsi="Arial" w:cs="Arial"/>
+          <w:sz w:val="24"/>
+          <w:szCs w:val="24"/>
+        </w:rPr>
+        <w:t xml:space="preserve"> d</w:t>
+      </w:r>
+      <w:r>
+        <w:rPr>
+          <w:rFonts w:ascii="Arial" w:hAnsi="Arial" w:cs="Arial"/>
+          <w:sz w:val="24"/>
+          <w:szCs w:val="24"/>
+        </w:rPr>
+        <w:t>u groupe peuvent</w:t>
+      </w:r>
+      <w:r>
+        <w:rPr>
+          <w:rFonts w:ascii="Arial" w:hAnsi="Arial" w:cs="Arial"/>
+          <w:sz w:val="24"/>
+          <w:szCs w:val="24"/>
+        </w:rPr>
+        <w:t xml:space="preserve"> ajouter des membres, supprimer des membres</w:t>
+      </w:r>
+      <w:r>
+        <w:rPr>
+          <w:rFonts w:ascii="Arial" w:hAnsi="Arial" w:cs="Arial"/>
+          <w:sz w:val="24"/>
+          <w:szCs w:val="24"/>
+        </w:rPr>
+        <w:t>,</w:t>
+      </w:r>
+      <w:r>
+        <w:rPr>
+          <w:rFonts w:ascii="Arial" w:hAnsi="Arial" w:cs="Arial"/>
+          <w:sz w:val="24"/>
+          <w:szCs w:val="24"/>
+        </w:rPr>
+        <w:t xml:space="preserve"> modifier le nom du groupe mettre une photo de profil et modifier la photo de profil</w:t>
+      </w:r>
+    </w:p>
+    <w:p>
+      <w:pPr>
+        <w:shd w:val="clear" w:color="auto" w:fill="FFFFFF"/>
+        <w:spacing w:before="100" w:beforeAutospacing="1" w:after="100" w:afterAutospacing="1" w:line="240" w:lineRule="auto"/>
+        <w:ind w:left="708"/>
+        <w:rPr>
+          <w:rFonts w:ascii="Arial" w:hAnsi="Arial" w:cs="Arial"/>
+          <w:sz w:val="24"/>
+          <w:szCs w:val="24"/>
+        </w:rPr>
+      </w:pPr>
+      <w:r>
+        <w:rPr>
+          <w:rFonts w:ascii="Arial" w:hAnsi="Arial" w:cs="Arial"/>
+          <w:sz w:val="24"/>
+          <w:szCs w:val="24"/>
+        </w:rPr>
+        <w:t>Les membres du groupe peuvent envoyer des messages, des photos, des vidéos qui seront reçu uniquement par tous les membres du groupe.</w:t>
+      </w:r>
+    </w:p>
+    <w:p>
+      <w:pPr>
+        <w:shd w:val="clear" w:color="auto" w:fill="FFFFFF"/>
+        <w:spacing w:before="100" w:beforeAutospacing="1" w:after="100" w:afterAutospacing="1" w:line="240" w:lineRule="auto"/>
+        <w:ind w:left="708"/>
+        <w:rPr>
+          <w:rFonts w:ascii="Arial" w:hAnsi="Arial" w:cs="Arial"/>
+          <w:sz w:val="24"/>
+          <w:szCs w:val="24"/>
+        </w:rPr>
+      </w:pPr>
+      <w:r>
+        <w:rPr>
+          <w:rFonts w:ascii="Arial" w:hAnsi="Arial" w:cs="Arial"/>
+          <w:sz w:val="24"/>
+          <w:szCs w:val="24"/>
+        </w:rPr>
+        <w:t xml:space="preserve">Les utilisateurs peuvent effectuer des recherches </w:t>
       </w:r>
     </w:p>
     <w:p>
@@ -1284,7 +1703,17 @@
           <w:sz w:val="24"/>
           <w:szCs w:val="24"/>
         </w:rPr>
-        <w:t xml:space="preserve"> (commenter)</w:t>
+        <w:t xml:space="preserve"> (commenter</w:t>
+      </w:r>
+      <w:bookmarkStart w:id="0" w:name="_GoBack"/>
+      <w:bookmarkEnd w:id="0"/>
+      <w:r>
+        <w:rPr>
+          <w:rFonts w:ascii="Arial" w:hAnsi="Arial" w:cs="Arial"/>
+          <w:sz w:val="24"/>
+          <w:szCs w:val="24"/>
+        </w:rPr>
+        <w:t>)</w:t>
       </w:r>
     </w:p>
     <w:p>
@@ -1321,6 +1750,27 @@
           <w:szCs w:val="24"/>
         </w:rPr>
         <w:t>qu’ils peuvent rencontrer au cours de la saison ou demander des conseils.</w:t>
+      </w:r>
+    </w:p>
+    <w:p>
+      <w:pPr>
+        <w:shd w:val="clear" w:color="auto" w:fill="FFFFFF"/>
+        <w:spacing w:before="100" w:beforeAutospacing="1" w:after="100" w:afterAutospacing="1" w:line="240" w:lineRule="auto"/>
+        <w:ind w:left="360"/>
+        <w:rPr>
+          <w:rFonts w:ascii="Arial" w:hAnsi="Arial" w:cs="Arial"/>
+          <w:sz w:val="24"/>
+          <w:szCs w:val="24"/>
+        </w:rPr>
+      </w:pPr>
+      <w:r>
+        <w:rPr>
+          <w:rFonts w:ascii="Arial" w:hAnsi="Arial" w:cs="Arial"/>
+          <w:sz w:val="24"/>
+          <w:szCs w:val="24"/>
+        </w:rPr>
+        <w:lastRenderedPageBreak/>
+        <w:t>Acheter un ou plusieurs produit (engrains, plantes, insecticides, semences)</w:t>
       </w:r>
     </w:p>
     <w:p>
@@ -1495,21 +1945,7 @@
           <w:u w:val="single"/>
           <w:lang w:eastAsia="fr-FR"/>
         </w:rPr>
-        <w:t>Chartes graphi</w:t>
-      </w:r>
-      <w:bookmarkStart w:id="0" w:name="_GoBack"/>
-      <w:bookmarkEnd w:id="0"/>
-      <w:r>
-        <w:rPr>
-          <w:rFonts w:ascii="Arial" w:eastAsia="Times New Roman" w:hAnsi="Arial" w:cs="Arial"/>
-          <w:b/>
-          <w:color w:val="000000"/>
-          <w:sz w:val="28"/>
-          <w:szCs w:val="28"/>
-          <w:u w:val="single"/>
-          <w:lang w:eastAsia="fr-FR"/>
-        </w:rPr>
-        <w:t>ques :</w:t>
+        <w:t>Chartes graphiques :</w:t>
       </w:r>
     </w:p>
     <w:p>
@@ -1661,17 +2097,7 @@
           <w:color w:val="202124"/>
           <w:shd w:val="clear" w:color="auto" w:fill="FFFFFF"/>
         </w:rPr>
-        <w:t>pureté</w:t>
-      </w:r>
-      <w:r>
-        <w:rPr>
-          <w:rFonts w:ascii="Arial" w:hAnsi="Arial" w:cs="Arial"/>
-          <w:b/>
-          <w:bCs/>
-          <w:color w:val="202124"/>
-          <w:shd w:val="clear" w:color="auto" w:fill="FFFFFF"/>
-        </w:rPr>
-        <w:t xml:space="preserve"> </w:t>
+        <w:t xml:space="preserve">pureté </w:t>
       </w:r>
       <w:r>
         <w:rPr>

</xml_diff>